<commit_message>
Corrected "Test Plan.docx" spelling mistakes
</commit_message>
<xml_diff>
--- a/Files/Test Plan.docx
+++ b/Files/Test Plan.docx
@@ -46,7 +46,10 @@
           </w:tcPr>
           <w:p>
             <w:r>
-              <w:t>Test discretion</w:t>
+              <w:t xml:space="preserve">Test </w:t>
+            </w:r>
+            <w:r>
+              <w:t>description</w:t>
             </w:r>
           </w:p>
         </w:tc>
@@ -112,11 +115,9 @@
             <w:tcW w:w="1803" w:type="dxa"/>
           </w:tcPr>
           <w:p>
-            <w:proofErr w:type="spellStart"/>
-            <w:r>
-              <w:t>Exsample</w:t>
-            </w:r>
-            <w:proofErr w:type="spellEnd"/>
+            <w:r>
+              <w:t>Example</w:t>
+            </w:r>
             <w:r>
               <w:t xml:space="preserve"> test</w:t>
             </w:r>
@@ -252,11 +253,9 @@
             <w:r>
               <w:t xml:space="preserve">Program </w:t>
             </w:r>
-            <w:proofErr w:type="spellStart"/>
-            <w:r>
-              <w:t>crsashed</w:t>
-            </w:r>
-            <w:proofErr w:type="spellEnd"/>
+            <w:r>
+              <w:t>crashed</w:t>
+            </w:r>
           </w:p>
         </w:tc>
         <w:tc>
@@ -325,11 +324,9 @@
       <w:r>
         <w:t xml:space="preserve">Changes: Fake error is printed, need to change to print something </w:t>
       </w:r>
-      <w:proofErr w:type="spellStart"/>
       <w:r>
-        <w:t>elts</w:t>
+        <w:t>else</w:t>
       </w:r>
-      <w:proofErr w:type="spellEnd"/>
       <w:r>
         <w:t>.</w:t>
       </w:r>
@@ -375,15 +372,31 @@
           </w:tcPr>
           <w:p>
             <w:r>
-              <w:t>Uername:1002</w:t>
-            </w:r>
-          </w:p>
-          <w:p>
-            <w:proofErr w:type="spellStart"/>
-            <w:r>
-              <w:t>Password:root</w:t>
-            </w:r>
-            <w:proofErr w:type="spellEnd"/>
+              <w:t>U</w:t>
+            </w:r>
+            <w:r>
+              <w:t>s</w:t>
+            </w:r>
+            <w:r>
+              <w:t>ername:</w:t>
+            </w:r>
+            <w:r>
+              <w:t xml:space="preserve"> </w:t>
+            </w:r>
+            <w:r>
+              <w:t>1002</w:t>
+            </w:r>
+          </w:p>
+          <w:p>
+            <w:r>
+              <w:t>Password:</w:t>
+            </w:r>
+            <w:r>
+              <w:t xml:space="preserve"> </w:t>
+            </w:r>
+            <w:r>
+              <w:t>root</w:t>
+            </w:r>
           </w:p>
         </w:tc>
         <w:tc>
@@ -522,19 +535,15 @@
             <w:tcW w:w="1803" w:type="dxa"/>
           </w:tcPr>
           <w:p>
-            <w:proofErr w:type="spellStart"/>
-            <w:r>
-              <w:t>Increct</w:t>
-            </w:r>
-            <w:proofErr w:type="spellEnd"/>
-            <w:r>
-              <w:t xml:space="preserve"> login </w:t>
-            </w:r>
-            <w:proofErr w:type="spellStart"/>
-            <w:r>
-              <w:t>delats</w:t>
-            </w:r>
-            <w:proofErr w:type="spellEnd"/>
+            <w:r>
+              <w:t>Incorrect</w:t>
+            </w:r>
+            <w:r>
+              <w:t xml:space="preserve"> login</w:t>
+            </w:r>
+            <w:r>
+              <w:t xml:space="preserve"> details</w:t>
+            </w:r>
             <w:r>
               <w:t xml:space="preserve"> will not log user in</w:t>
             </w:r>
@@ -551,13 +560,8 @@
           </w:p>
           <w:p>
             <w:r>
-              <w:t xml:space="preserve">Password: </w:t>
-            </w:r>
-            <w:proofErr w:type="spellStart"/>
-            <w:r>
-              <w:t>qwertyuiop</w:t>
-            </w:r>
-            <w:proofErr w:type="spellEnd"/>
+              <w:t>Password: qwertyuiop</w:t>
+            </w:r>
           </w:p>
         </w:tc>
         <w:tc>
@@ -698,11 +702,9 @@
             <w:r>
               <w:t xml:space="preserve">Show policy on the login screen will open the </w:t>
             </w:r>
-            <w:proofErr w:type="spellStart"/>
-            <w:r>
-              <w:t>polcy</w:t>
-            </w:r>
-            <w:proofErr w:type="spellEnd"/>
+            <w:r>
+              <w:t>policy</w:t>
+            </w:r>
             <w:r>
               <w:t xml:space="preserve"> page</w:t>
             </w:r>
@@ -726,19 +728,15 @@
             <w:r>
               <w:t xml:space="preserve">Pressing “show policy” </w:t>
             </w:r>
-            <w:proofErr w:type="spellStart"/>
-            <w:r>
-              <w:t>opend</w:t>
-            </w:r>
-            <w:proofErr w:type="spellEnd"/>
+            <w:r>
+              <w:t>opened</w:t>
+            </w:r>
             <w:r>
               <w:t xml:space="preserve"> the </w:t>
             </w:r>
-            <w:proofErr w:type="spellStart"/>
-            <w:r>
-              <w:t>pocliy</w:t>
-            </w:r>
-            <w:proofErr w:type="spellEnd"/>
+            <w:r>
+              <w:t>policy</w:t>
+            </w:r>
             <w:r>
               <w:t xml:space="preserve"> screen</w:t>
             </w:r>
@@ -881,11 +879,9 @@
             <w:r>
               <w:t xml:space="preserve">Main form show all </w:t>
             </w:r>
-            <w:proofErr w:type="spellStart"/>
-            <w:r>
-              <w:t>disanly</w:t>
-            </w:r>
-            <w:proofErr w:type="spellEnd"/>
+            <w:r>
+              <w:t>disciplinary</w:t>
+            </w:r>
             <w:r>
               <w:t xml:space="preserve"> types in combo box</w:t>
             </w:r>
@@ -899,11 +895,9 @@
             <w:r>
               <w:t xml:space="preserve">Loads data from </w:t>
             </w:r>
-            <w:proofErr w:type="spellStart"/>
-            <w:r>
-              <w:t>databse</w:t>
-            </w:r>
-            <w:proofErr w:type="spellEnd"/>
+            <w:r>
+              <w:t>database</w:t>
+            </w:r>
           </w:p>
         </w:tc>
         <w:tc>
@@ -914,19 +908,15 @@
             <w:r>
               <w:t xml:space="preserve">All current </w:t>
             </w:r>
-            <w:proofErr w:type="spellStart"/>
-            <w:r>
-              <w:t>dispaney</w:t>
-            </w:r>
-            <w:proofErr w:type="spellEnd"/>
+            <w:r>
+              <w:t>disciplinary</w:t>
+            </w:r>
             <w:r>
               <w:t xml:space="preserve"> </w:t>
             </w:r>
-            <w:proofErr w:type="spellStart"/>
-            <w:r>
-              <w:t>tyes</w:t>
-            </w:r>
-            <w:proofErr w:type="spellEnd"/>
+            <w:r>
+              <w:t>types</w:t>
+            </w:r>
             <w:r>
               <w:t xml:space="preserve"> showed up</w:t>
             </w:r>
@@ -1023,35 +1013,30 @@
             <w:tcW w:w="1803" w:type="dxa"/>
           </w:tcPr>
           <w:p>
-            <w:proofErr w:type="spellStart"/>
-            <w:r>
-              <w:t>Chosing</w:t>
-            </w:r>
-            <w:proofErr w:type="spellEnd"/>
-            <w:r>
-              <w:t xml:space="preserve"> a </w:t>
-            </w:r>
-            <w:proofErr w:type="spellStart"/>
-            <w:r>
-              <w:t>disanlry</w:t>
-            </w:r>
-            <w:proofErr w:type="spellEnd"/>
-            <w:r>
-              <w:t xml:space="preserve"> type will update </w:t>
-            </w:r>
-            <w:proofErr w:type="spellStart"/>
-            <w:r>
-              <w:t>labes</w:t>
-            </w:r>
-            <w:proofErr w:type="spellEnd"/>
-            <w:r>
-              <w:t xml:space="preserve"> with more </w:t>
-            </w:r>
-            <w:proofErr w:type="spellStart"/>
-            <w:r>
-              <w:t>infomatiom</w:t>
-            </w:r>
-            <w:proofErr w:type="spellEnd"/>
+            <w:r>
+              <w:t>Cho</w:t>
+            </w:r>
+            <w:r>
+              <w:t>o</w:t>
+            </w:r>
+            <w:r>
+              <w:t xml:space="preserve">sing a </w:t>
+            </w:r>
+            <w:r>
+              <w:t>disciplinary</w:t>
+            </w:r>
+            <w:r>
+              <w:t xml:space="preserve"> type will update labe</w:t>
+            </w:r>
+            <w:r>
+              <w:t>l</w:t>
+            </w:r>
+            <w:r>
+              <w:t xml:space="preserve">s with more </w:t>
+            </w:r>
+            <w:r>
+              <w:t>information</w:t>
+            </w:r>
           </w:p>
         </w:tc>
         <w:tc>
@@ -1069,19 +1054,15 @@
             <w:tcW w:w="1803" w:type="dxa"/>
           </w:tcPr>
           <w:p>
-            <w:proofErr w:type="spellStart"/>
-            <w:r>
-              <w:t>Labes</w:t>
-            </w:r>
-            <w:proofErr w:type="spellEnd"/>
+            <w:r>
+              <w:t>Labels</w:t>
+            </w:r>
             <w:r>
               <w:t xml:space="preserve"> updates with correct </w:t>
             </w:r>
-            <w:proofErr w:type="spellStart"/>
-            <w:r>
-              <w:t>infomation</w:t>
-            </w:r>
-            <w:proofErr w:type="spellEnd"/>
+            <w:r>
+              <w:t>information</w:t>
+            </w:r>
           </w:p>
         </w:tc>
         <w:tc>
@@ -1196,17 +1177,9 @@
             <w:tcW w:w="1803" w:type="dxa"/>
           </w:tcPr>
           <w:p>
-            <w:proofErr w:type="spellStart"/>
-            <w:r>
-              <w:t>P</w:t>
-            </w:r>
-            <w:r>
-              <w:t>o</w:t>
-            </w:r>
-            <w:r>
-              <w:t>ilcy</w:t>
-            </w:r>
-            <w:proofErr w:type="spellEnd"/>
+            <w:r>
+              <w:t>Policy</w:t>
+            </w:r>
             <w:r>
               <w:t xml:space="preserve"> form opens</w:t>
             </w:r>
@@ -1355,19 +1328,15 @@
             <w:r>
               <w:t xml:space="preserve">User can add a new </w:t>
             </w:r>
-            <w:proofErr w:type="spellStart"/>
-            <w:r>
-              <w:t>dispancry</w:t>
-            </w:r>
-            <w:proofErr w:type="spellEnd"/>
+            <w:r>
+              <w:t>disciplinary</w:t>
+            </w:r>
             <w:r>
               <w:t xml:space="preserve"> action </w:t>
             </w:r>
-            <w:proofErr w:type="spellStart"/>
-            <w:r>
-              <w:t>agnest</w:t>
-            </w:r>
-            <w:proofErr w:type="spellEnd"/>
+            <w:r>
+              <w:t>against</w:t>
+            </w:r>
             <w:r>
               <w:t xml:space="preserve"> someone</w:t>
             </w:r>
@@ -1378,47 +1347,34 @@
             <w:tcW w:w="1803" w:type="dxa"/>
           </w:tcPr>
           <w:p>
-            <w:proofErr w:type="spellStart"/>
-            <w:r>
-              <w:t>UserID</w:t>
-            </w:r>
-            <w:proofErr w:type="spellEnd"/>
-            <w:r>
-              <w:t>: 1005</w:t>
-            </w:r>
-          </w:p>
-          <w:p>
-            <w:proofErr w:type="spellStart"/>
-            <w:r>
-              <w:t>Displanry</w:t>
-            </w:r>
-            <w:proofErr w:type="spellEnd"/>
-            <w:r>
-              <w:t xml:space="preserve"> type: late to work</w:t>
-            </w:r>
-          </w:p>
-          <w:p>
-            <w:proofErr w:type="spellStart"/>
-            <w:r>
-              <w:t>Dispanry</w:t>
-            </w:r>
-            <w:proofErr w:type="spellEnd"/>
+            <w:r>
+              <w:t>UserID: 1005</w:t>
+            </w:r>
+          </w:p>
+          <w:p>
+            <w:r>
+              <w:t xml:space="preserve">Disciplinary </w:t>
+            </w:r>
+            <w:r>
+              <w:t>type: late to work</w:t>
+            </w:r>
+          </w:p>
+          <w:p>
+            <w:r>
+              <w:t>Disciplinary</w:t>
+            </w:r>
             <w:r>
               <w:t xml:space="preserve"> </w:t>
             </w:r>
-            <w:proofErr w:type="spellStart"/>
-            <w:r>
-              <w:t>disctions</w:t>
-            </w:r>
-            <w:proofErr w:type="spellEnd"/>
+            <w:r>
+              <w:t>description</w:t>
+            </w:r>
             <w:r>
               <w:t xml:space="preserve"> : “test </w:t>
             </w:r>
-            <w:proofErr w:type="spellStart"/>
-            <w:r>
-              <w:t>discription</w:t>
-            </w:r>
-            <w:proofErr w:type="spellEnd"/>
+            <w:r>
+              <w:t>description</w:t>
+            </w:r>
             <w:r>
               <w:t>”</w:t>
             </w:r>
@@ -1432,27 +1388,21 @@
             <w:r>
               <w:t xml:space="preserve">The button to add a new </w:t>
             </w:r>
-            <w:proofErr w:type="spellStart"/>
-            <w:r>
-              <w:t>disanry</w:t>
-            </w:r>
-            <w:proofErr w:type="spellEnd"/>
+            <w:r>
+              <w:t>disciplinary</w:t>
+            </w:r>
             <w:r>
               <w:t xml:space="preserve"> type as </w:t>
             </w:r>
-            <w:proofErr w:type="spellStart"/>
-            <w:r>
-              <w:t>disaperd</w:t>
-            </w:r>
-            <w:proofErr w:type="spellEnd"/>
+            <w:r>
+              <w:t>disappeared</w:t>
+            </w:r>
             <w:r>
               <w:t xml:space="preserve"> </w:t>
             </w:r>
-            <w:proofErr w:type="spellStart"/>
-            <w:r>
-              <w:t>beine</w:t>
-            </w:r>
-            <w:proofErr w:type="spellEnd"/>
+            <w:r>
+              <w:t>behind</w:t>
+            </w:r>
             <w:r>
               <w:t xml:space="preserve"> the frame used</w:t>
             </w:r>
@@ -1614,19 +1564,15 @@
             <w:r>
               <w:t xml:space="preserve">User can add a new </w:t>
             </w:r>
-            <w:proofErr w:type="spellStart"/>
-            <w:r>
-              <w:t>dispancry</w:t>
-            </w:r>
-            <w:proofErr w:type="spellEnd"/>
+            <w:r>
+              <w:t>disciplinary</w:t>
+            </w:r>
             <w:r>
               <w:t xml:space="preserve"> action </w:t>
             </w:r>
-            <w:proofErr w:type="spellStart"/>
-            <w:r>
-              <w:t>agnest</w:t>
-            </w:r>
-            <w:proofErr w:type="spellEnd"/>
+            <w:r>
+              <w:t>against</w:t>
+            </w:r>
             <w:r>
               <w:t xml:space="preserve"> someone</w:t>
             </w:r>
@@ -1637,47 +1583,34 @@
             <w:tcW w:w="1803" w:type="dxa"/>
           </w:tcPr>
           <w:p>
-            <w:proofErr w:type="spellStart"/>
-            <w:r>
-              <w:t>UserID</w:t>
-            </w:r>
-            <w:proofErr w:type="spellEnd"/>
-            <w:r>
-              <w:t>: 1005</w:t>
-            </w:r>
-          </w:p>
-          <w:p>
-            <w:proofErr w:type="spellStart"/>
-            <w:r>
-              <w:t>Displanry</w:t>
-            </w:r>
-            <w:proofErr w:type="spellEnd"/>
+            <w:r>
+              <w:t>UserID: 1005</w:t>
+            </w:r>
+          </w:p>
+          <w:p>
+            <w:r>
+              <w:t>Disciplinary</w:t>
+            </w:r>
             <w:r>
               <w:t xml:space="preserve"> type: late to work</w:t>
             </w:r>
           </w:p>
           <w:p>
-            <w:proofErr w:type="spellStart"/>
-            <w:r>
-              <w:t>Dispanry</w:t>
-            </w:r>
-            <w:proofErr w:type="spellEnd"/>
+            <w:r>
+              <w:t>Disciplinary</w:t>
+            </w:r>
             <w:r>
               <w:t xml:space="preserve"> </w:t>
             </w:r>
-            <w:proofErr w:type="spellStart"/>
-            <w:r>
-              <w:t>disctions</w:t>
-            </w:r>
-            <w:proofErr w:type="spellEnd"/>
+            <w:r>
+              <w:t>description</w:t>
+            </w:r>
             <w:r>
               <w:t xml:space="preserve"> : “test </w:t>
             </w:r>
-            <w:proofErr w:type="spellStart"/>
-            <w:r>
-              <w:t>discription</w:t>
-            </w:r>
-            <w:proofErr w:type="spellEnd"/>
+            <w:r>
+              <w:t>description</w:t>
+            </w:r>
             <w:r>
               <w:t>”</w:t>
             </w:r>
@@ -1691,11 +1624,9 @@
             <w:r>
               <w:t xml:space="preserve">Record was </w:t>
             </w:r>
-            <w:proofErr w:type="spellStart"/>
-            <w:r>
-              <w:t>suffely</w:t>
-            </w:r>
-            <w:proofErr w:type="spellEnd"/>
+            <w:r>
+              <w:t>safely</w:t>
+            </w:r>
             <w:r>
               <w:t xml:space="preserve"> added</w:t>
             </w:r>
@@ -1813,13 +1744,8 @@
           </wp:inline>
         </w:drawing>
       </w:r>
-      <w:proofErr w:type="gramStart"/>
       <w:r>
-        <w:t>data</w:t>
-      </w:r>
-      <w:proofErr w:type="gramEnd"/>
-      <w:r>
-        <w:t xml:space="preserve"> in the database</w:t>
+        <w:t>data in the database</w:t>
       </w:r>
     </w:p>
     <w:tbl>
@@ -1854,19 +1780,15 @@
             <w:r>
               <w:t xml:space="preserve">Main form </w:t>
             </w:r>
-            <w:proofErr w:type="spellStart"/>
-            <w:r>
-              <w:t>requers</w:t>
-            </w:r>
-            <w:proofErr w:type="spellEnd"/>
-            <w:r>
-              <w:t xml:space="preserve"> a user id to </w:t>
-            </w:r>
-            <w:proofErr w:type="spellStart"/>
-            <w:r>
-              <w:t>creat</w:t>
-            </w:r>
-            <w:proofErr w:type="spellEnd"/>
+            <w:r>
+              <w:t>requires</w:t>
+            </w:r>
+            <w:r>
+              <w:t xml:space="preserve"> a user id to creat</w:t>
+            </w:r>
+            <w:r>
+              <w:t>e</w:t>
+            </w:r>
             <w:r>
               <w:t xml:space="preserve"> a new record</w:t>
             </w:r>
@@ -1877,50 +1799,34 @@
             <w:tcW w:w="1803" w:type="dxa"/>
           </w:tcPr>
           <w:p>
-            <w:proofErr w:type="spellStart"/>
-            <w:r>
-              <w:t>UserID</w:t>
-            </w:r>
-            <w:proofErr w:type="spellEnd"/>
-            <w:r>
-              <w:t xml:space="preserve">: </w:t>
-            </w:r>
-            <w:r>
-              <w:t>“”</w:t>
-            </w:r>
-          </w:p>
-          <w:p>
-            <w:proofErr w:type="spellStart"/>
-            <w:r>
-              <w:t>Displanry</w:t>
-            </w:r>
-            <w:proofErr w:type="spellEnd"/>
+            <w:r>
+              <w:t>UserID: “”</w:t>
+            </w:r>
+          </w:p>
+          <w:p>
+            <w:r>
+              <w:t>Disciplinary</w:t>
+            </w:r>
             <w:r>
               <w:t xml:space="preserve"> type: late to work</w:t>
             </w:r>
           </w:p>
           <w:p>
-            <w:proofErr w:type="spellStart"/>
-            <w:r>
-              <w:t>Dispanry</w:t>
-            </w:r>
-            <w:proofErr w:type="spellEnd"/>
+            <w:r>
+              <w:t>Disciplinary</w:t>
+            </w:r>
             <w:r>
               <w:t xml:space="preserve"> </w:t>
             </w:r>
-            <w:proofErr w:type="spellStart"/>
-            <w:r>
-              <w:t>disctions</w:t>
-            </w:r>
-            <w:proofErr w:type="spellEnd"/>
+            <w:r>
+              <w:t>description</w:t>
+            </w:r>
             <w:r>
               <w:t xml:space="preserve"> : “test </w:t>
             </w:r>
-            <w:proofErr w:type="spellStart"/>
-            <w:r>
-              <w:t>discription</w:t>
-            </w:r>
-            <w:proofErr w:type="spellEnd"/>
+            <w:r>
+              <w:t>description</w:t>
+            </w:r>
             <w:r>
               <w:t>”</w:t>
             </w:r>
@@ -1934,19 +1840,15 @@
             <w:r>
               <w:t xml:space="preserve">It </w:t>
             </w:r>
-            <w:proofErr w:type="spellStart"/>
-            <w:r>
-              <w:t>dose</w:t>
-            </w:r>
-            <w:proofErr w:type="spellEnd"/>
+            <w:r>
+              <w:t>does</w:t>
+            </w:r>
             <w:r>
               <w:t xml:space="preserve"> not let you add a new </w:t>
             </w:r>
-            <w:proofErr w:type="spellStart"/>
-            <w:r>
-              <w:t>recored</w:t>
-            </w:r>
-            <w:proofErr w:type="spellEnd"/>
+            <w:r>
+              <w:t>record</w:t>
+            </w:r>
             <w:r>
               <w:t xml:space="preserve"> without a user id</w:t>
             </w:r>
@@ -2096,45 +1998,28 @@
             <w:tcW w:w="1803" w:type="dxa"/>
           </w:tcPr>
           <w:p>
-            <w:proofErr w:type="spellStart"/>
-            <w:r>
-              <w:t>UserID</w:t>
-            </w:r>
-            <w:proofErr w:type="spellEnd"/>
-            <w:r>
-              <w:t>: “</w:t>
-            </w:r>
-            <w:r>
-              <w:t>1005</w:t>
-            </w:r>
-            <w:r>
-              <w:t>”</w:t>
-            </w:r>
-          </w:p>
-          <w:p>
-            <w:proofErr w:type="spellStart"/>
-            <w:r>
-              <w:t>Displanry</w:t>
-            </w:r>
-            <w:proofErr w:type="spellEnd"/>
+            <w:r>
+              <w:t>UserID: “1005”</w:t>
+            </w:r>
+          </w:p>
+          <w:p>
+            <w:r>
+              <w:t>Disciplinary</w:t>
+            </w:r>
             <w:r>
               <w:t xml:space="preserve"> type: late to work</w:t>
             </w:r>
           </w:p>
           <w:p>
-            <w:proofErr w:type="spellStart"/>
-            <w:r>
-              <w:t>Dispanry</w:t>
-            </w:r>
-            <w:proofErr w:type="spellEnd"/>
+            <w:r>
+              <w:t>Disciplinary</w:t>
+            </w:r>
             <w:r>
               <w:t xml:space="preserve"> </w:t>
             </w:r>
-            <w:proofErr w:type="spellStart"/>
-            <w:r>
-              <w:t>disctions</w:t>
-            </w:r>
-            <w:proofErr w:type="spellEnd"/>
+            <w:r>
+              <w:t>description</w:t>
+            </w:r>
             <w:r>
               <w:t xml:space="preserve"> : “”</w:t>
             </w:r>
@@ -2146,29 +2031,23 @@
           </w:tcPr>
           <w:p>
             <w:r>
-              <w:t xml:space="preserve">User cannot </w:t>
-            </w:r>
-            <w:proofErr w:type="spellStart"/>
-            <w:r>
-              <w:t>creat</w:t>
-            </w:r>
-            <w:proofErr w:type="spellEnd"/>
+              <w:t>User cannot creat</w:t>
+            </w:r>
+            <w:r>
+              <w:t>e</w:t>
+            </w:r>
             <w:r>
               <w:t xml:space="preserve"> a new </w:t>
             </w:r>
-            <w:proofErr w:type="spellStart"/>
-            <w:r>
-              <w:t>recored</w:t>
-            </w:r>
-            <w:proofErr w:type="spellEnd"/>
+            <w:r>
+              <w:t>record</w:t>
+            </w:r>
             <w:r>
               <w:t xml:space="preserve"> without a </w:t>
             </w:r>
-            <w:proofErr w:type="spellStart"/>
-            <w:r>
-              <w:t>discrtion</w:t>
-            </w:r>
-            <w:proofErr w:type="spellEnd"/>
+            <w:r>
+              <w:t>description</w:t>
+            </w:r>
           </w:p>
         </w:tc>
         <w:tc>
@@ -2266,19 +2145,15 @@
             <w:r>
               <w:t xml:space="preserve">User must have </w:t>
             </w:r>
-            <w:proofErr w:type="spellStart"/>
-            <w:r>
-              <w:t>choent</w:t>
-            </w:r>
-            <w:proofErr w:type="spellEnd"/>
+            <w:r>
+              <w:t>chosen</w:t>
+            </w:r>
             <w:r>
               <w:t xml:space="preserve"> a </w:t>
             </w:r>
-            <w:proofErr w:type="spellStart"/>
-            <w:r>
-              <w:t>dispanry</w:t>
-            </w:r>
-            <w:proofErr w:type="spellEnd"/>
+            <w:r>
+              <w:t>disciplinary</w:t>
+            </w:r>
             <w:r>
               <w:t xml:space="preserve"> type to add a new record</w:t>
             </w:r>
@@ -2289,50 +2164,34 @@
             <w:tcW w:w="1803" w:type="dxa"/>
           </w:tcPr>
           <w:p>
-            <w:proofErr w:type="spellStart"/>
-            <w:r>
-              <w:t>UserID</w:t>
-            </w:r>
-            <w:proofErr w:type="spellEnd"/>
-            <w:r>
-              <w:t>: 1005</w:t>
-            </w:r>
-          </w:p>
-          <w:p>
-            <w:proofErr w:type="spellStart"/>
-            <w:r>
-              <w:t>Displanry</w:t>
-            </w:r>
-            <w:proofErr w:type="spellEnd"/>
-            <w:r>
-              <w:t xml:space="preserve"> type: </w:t>
-            </w:r>
-            <w:r>
-              <w:t>None</w:t>
-            </w:r>
-          </w:p>
-          <w:p>
-            <w:proofErr w:type="spellStart"/>
-            <w:r>
-              <w:t>Dispanry</w:t>
-            </w:r>
-            <w:proofErr w:type="spellEnd"/>
+            <w:r>
+              <w:t>UserID: 1005</w:t>
+            </w:r>
+          </w:p>
+          <w:p>
+            <w:r>
+              <w:t>Disciplinary</w:t>
+            </w:r>
+            <w:r>
+              <w:t xml:space="preserve"> type: None</w:t>
+            </w:r>
+          </w:p>
+          <w:p>
+            <w:r>
+              <w:t>Disciplinary</w:t>
+            </w:r>
             <w:r>
               <w:t xml:space="preserve"> </w:t>
             </w:r>
-            <w:proofErr w:type="spellStart"/>
-            <w:r>
-              <w:t>disctions</w:t>
-            </w:r>
-            <w:proofErr w:type="spellEnd"/>
+            <w:r>
+              <w:t>description</w:t>
+            </w:r>
             <w:r>
               <w:t xml:space="preserve"> : “test </w:t>
             </w:r>
-            <w:proofErr w:type="spellStart"/>
-            <w:r>
-              <w:t>discription</w:t>
-            </w:r>
-            <w:proofErr w:type="spellEnd"/>
+            <w:r>
+              <w:t>description</w:t>
+            </w:r>
             <w:r>
               <w:t>”</w:t>
             </w:r>
@@ -2344,49 +2203,41 @@
           </w:tcPr>
           <w:p>
             <w:r>
-              <w:t xml:space="preserve">User cannot </w:t>
-            </w:r>
-            <w:proofErr w:type="spellStart"/>
-            <w:r>
-              <w:t>creat</w:t>
-            </w:r>
-            <w:proofErr w:type="spellEnd"/>
+              <w:t>User cannot creat</w:t>
+            </w:r>
+            <w:r>
+              <w:t>e</w:t>
+            </w:r>
             <w:r>
               <w:t xml:space="preserve"> a new </w:t>
             </w:r>
-            <w:proofErr w:type="spellStart"/>
-            <w:r>
-              <w:t>recored</w:t>
-            </w:r>
-            <w:proofErr w:type="spellEnd"/>
+            <w:r>
+              <w:t>record</w:t>
+            </w:r>
             <w:r>
               <w:t xml:space="preserve"> without a </w:t>
             </w:r>
-            <w:proofErr w:type="spellStart"/>
-            <w:r>
-              <w:t>slected</w:t>
-            </w:r>
-            <w:proofErr w:type="spellEnd"/>
+            <w:r>
+              <w:t>selected</w:t>
+            </w:r>
             <w:r>
               <w:t xml:space="preserve"> </w:t>
             </w:r>
-            <w:proofErr w:type="spellStart"/>
-            <w:r>
-              <w:t>disapniary</w:t>
-            </w:r>
-            <w:proofErr w:type="spellEnd"/>
-            <w:r>
-              <w:t xml:space="preserve"> type</w:t>
-            </w:r>
-          </w:p>
-        </w:tc>
-        <w:tc>
-          <w:tcPr>
-            <w:tcW w:w="1803" w:type="dxa"/>
-          </w:tcPr>
-          <w:p>
+            <w:r>
+              <w:t>disciplinary</w:t>
+            </w:r>
             <w:bookmarkStart w:id="0" w:name="_GoBack"/>
             <w:bookmarkEnd w:id="0"/>
+            <w:r>
+              <w:t xml:space="preserve"> type</w:t>
+            </w:r>
+          </w:p>
+        </w:tc>
+        <w:tc>
+          <w:tcPr>
+            <w:tcW w:w="1803" w:type="dxa"/>
+          </w:tcPr>
+          <w:p>
             <w:r>
               <w:t>yes</w:t>
             </w:r>

</xml_diff>

<commit_message>
updata powerpoint with example tests
</commit_message>
<xml_diff>
--- a/Files/Test Plan.docx
+++ b/Files/Test Plan.docx
@@ -560,8 +560,13 @@
           </w:p>
           <w:p>
             <w:r>
-              <w:t>Password: qwertyuiop</w:t>
-            </w:r>
+              <w:t xml:space="preserve">Password: </w:t>
+            </w:r>
+            <w:proofErr w:type="spellStart"/>
+            <w:r>
+              <w:t>qwertyuiop</w:t>
+            </w:r>
+            <w:proofErr w:type="spellEnd"/>
           </w:p>
         </w:tc>
         <w:tc>
@@ -1347,8 +1352,13 @@
             <w:tcW w:w="1803" w:type="dxa"/>
           </w:tcPr>
           <w:p>
-            <w:r>
-              <w:t>UserID: 1005</w:t>
+            <w:proofErr w:type="spellStart"/>
+            <w:r>
+              <w:t>UserID</w:t>
+            </w:r>
+            <w:proofErr w:type="spellEnd"/>
+            <w:r>
+              <w:t>: 1005</w:t>
             </w:r>
           </w:p>
           <w:p>
@@ -1432,7 +1442,6 @@
           <w:noProof/>
           <w:lang w:eastAsia="en-GB"/>
         </w:rPr>
-        <w:lastRenderedPageBreak/>
         <w:drawing>
           <wp:inline distT="0" distB="0" distL="0" distR="0" wp14:anchorId="176CF4D6" wp14:editId="145EE2D8">
             <wp:extent cx="4505325" cy="3656271"/>
@@ -1476,11 +1485,22 @@
         </w:rPr>
         <w:t xml:space="preserve"> </w:t>
       </w:r>
+    </w:p>
+    <w:p>
+      <w:pPr>
+        <w:rPr>
+          <w:noProof/>
+          <w:lang w:eastAsia="en-GB"/>
+        </w:rPr>
+      </w:pPr>
+      <w:bookmarkStart w:id="0" w:name="_GoBack"/>
+      <w:bookmarkEnd w:id="0"/>
       <w:r>
         <w:rPr>
           <w:noProof/>
           <w:lang w:eastAsia="en-GB"/>
         </w:rPr>
+        <w:lastRenderedPageBreak/>
         <w:drawing>
           <wp:inline distT="0" distB="0" distL="0" distR="0" wp14:anchorId="7BE13C3F" wp14:editId="7B5DAC64">
             <wp:extent cx="3619500" cy="723900"/>
@@ -1583,8 +1603,13 @@
             <w:tcW w:w="1803" w:type="dxa"/>
           </w:tcPr>
           <w:p>
-            <w:r>
-              <w:t>UserID: 1005</w:t>
+            <w:proofErr w:type="spellStart"/>
+            <w:r>
+              <w:t>UserID</w:t>
+            </w:r>
+            <w:proofErr w:type="spellEnd"/>
+            <w:r>
+              <w:t>: 1005</w:t>
             </w:r>
           </w:p>
           <w:p>
@@ -1650,7 +1675,6 @@
           <w:noProof/>
           <w:lang w:eastAsia="en-GB"/>
         </w:rPr>
-        <w:lastRenderedPageBreak/>
         <w:drawing>
           <wp:inline distT="0" distB="0" distL="0" distR="0" wp14:anchorId="66267FC5" wp14:editId="63C5E8EC">
             <wp:extent cx="4695825" cy="3876190"/>
@@ -1744,8 +1768,13 @@
           </wp:inline>
         </w:drawing>
       </w:r>
+      <w:proofErr w:type="gramStart"/>
       <w:r>
-        <w:t>data in the database</w:t>
+        <w:t>data</w:t>
+      </w:r>
+      <w:proofErr w:type="gramEnd"/>
+      <w:r>
+        <w:t xml:space="preserve"> in the database</w:t>
       </w:r>
     </w:p>
     <w:tbl>
@@ -1799,8 +1828,13 @@
             <w:tcW w:w="1803" w:type="dxa"/>
           </w:tcPr>
           <w:p>
-            <w:r>
-              <w:t>UserID: “”</w:t>
+            <w:proofErr w:type="spellStart"/>
+            <w:r>
+              <w:t>UserID</w:t>
+            </w:r>
+            <w:proofErr w:type="spellEnd"/>
+            <w:r>
+              <w:t>: “”</w:t>
             </w:r>
           </w:p>
           <w:p>
@@ -1998,8 +2032,13 @@
             <w:tcW w:w="1803" w:type="dxa"/>
           </w:tcPr>
           <w:p>
-            <w:r>
-              <w:t>UserID: “1005”</w:t>
+            <w:proofErr w:type="spellStart"/>
+            <w:r>
+              <w:t>UserID</w:t>
+            </w:r>
+            <w:proofErr w:type="spellEnd"/>
+            <w:r>
+              <w:t>: “1005”</w:t>
             </w:r>
           </w:p>
           <w:p>
@@ -2164,8 +2203,13 @@
             <w:tcW w:w="1803" w:type="dxa"/>
           </w:tcPr>
           <w:p>
-            <w:r>
-              <w:t>UserID: 1005</w:t>
+            <w:proofErr w:type="spellStart"/>
+            <w:r>
+              <w:t>UserID</w:t>
+            </w:r>
+            <w:proofErr w:type="spellEnd"/>
+            <w:r>
+              <w:t>: 1005</w:t>
             </w:r>
           </w:p>
           <w:p>
@@ -2226,8 +2270,6 @@
             <w:r>
               <w:t>disciplinary</w:t>
             </w:r>
-            <w:bookmarkStart w:id="0" w:name="_GoBack"/>
-            <w:bookmarkEnd w:id="0"/>
             <w:r>
               <w:t xml:space="preserve"> type</w:t>
             </w:r>

</xml_diff>